<commit_message>
Test Doc v1, Design updated
</commit_message>
<xml_diff>
--- a/Documentation/TestDocumentation.docx
+++ b/Documentation/TestDocumentation.docx
@@ -2,18 +2,1737 @@
 <file path=word/document.xml><?xml version="1.0" encoding="utf-8"?>
 <w:document xmlns:wpc="http://schemas.microsoft.com/office/word/2010/wordprocessingCanvas" xmlns:cx="http://schemas.microsoft.com/office/drawing/2014/chartex" xmlns:cx1="http://schemas.microsoft.com/office/drawing/2015/9/8/chartex" xmlns:cx2="http://schemas.microsoft.com/office/drawing/2015/10/21/chartex" xmlns:cx3="http://schemas.microsoft.com/office/drawing/2016/5/9/chartex" xmlns:cx4="http://schemas.microsoft.com/office/drawing/2016/5/10/chartex" xmlns:cx5="http://schemas.microsoft.com/office/drawing/2016/5/11/chartex" xmlns:cx6="http://schemas.microsoft.com/office/drawing/2016/5/12/chartex" xmlns:cx7="http://schemas.microsoft.com/office/drawing/2016/5/13/chartex" xmlns:cx8="http://schemas.microsoft.com/office/drawing/2016/5/14/chartex" xmlns:mc="http://schemas.openxmlformats.org/markup-compatibility/2006" xmlns:aink="http://schemas.microsoft.com/office/drawing/2016/ink" xmlns:am3d="http://schemas.microsoft.com/office/drawing/2017/model3d" xmlns:o="urn:schemas-microsoft-com:office:office" xmlns:r="http://schemas.openxmlformats.org/officeDocument/2006/relationships" xmlns:m="http://schemas.openxmlformats.org/officeDocument/2006/math" xmlns:v="urn:schemas-microsoft-com:vml" xmlns:wp14="http://schemas.microsoft.com/office/word/2010/wordprocessingDrawing" xmlns:wp="http://schemas.openxmlformats.org/drawingml/2006/wordprocessingDrawing" xmlns:w10="urn:schemas-microsoft-com:office:word" xmlns:w="http://schemas.openxmlformats.org/wordprocessingml/2006/main" xmlns:w14="http://schemas.microsoft.com/office/word/2010/wordml" xmlns:w15="http://schemas.microsoft.com/office/word/2012/wordml" xmlns:w16cid="http://schemas.microsoft.com/office/word/2016/wordml/cid" xmlns:w16se="http://schemas.microsoft.com/office/word/2015/wordml/symex" xmlns:wpg="http://schemas.microsoft.com/office/word/2010/wordprocessingGroup" xmlns:wpi="http://schemas.microsoft.com/office/word/2010/wordprocessingInk" xmlns:wne="http://schemas.microsoft.com/office/word/2006/wordml" xmlns:wps="http://schemas.microsoft.com/office/word/2010/wordprocessingShape" mc:Ignorable="w14 w15 w16se w16cid wp14">
   <w:body>
-    <w:p>
+    <w:sdt>
+      <w:sdtPr>
+        <w:id w:val="-1120998792"/>
+        <w:docPartObj>
+          <w:docPartGallery w:val="Cover Pages"/>
+          <w:docPartUnique/>
+        </w:docPartObj>
+      </w:sdtPr>
+      <w:sdtContent>
+        <w:p>
+          <w:r>
+            <w:rPr>
+              <w:noProof/>
+              <w:color w:val="FFFFFF" w:themeColor="background1"/>
+            </w:rPr>
+            <mc:AlternateContent>
+              <mc:Choice Requires="wpg">
+                <w:drawing>
+                  <wp:anchor distT="0" distB="0" distL="114300" distR="114300" simplePos="0" relativeHeight="251659264" behindDoc="0" locked="0" layoutInCell="1" allowOverlap="1">
+                    <wp:simplePos x="0" y="0"/>
+                    <wp:positionH relativeFrom="page">
+                      <wp:align>center</wp:align>
+                    </wp:positionH>
+                    <wp:positionV relativeFrom="page">
+                      <wp:align>center</wp:align>
+                    </wp:positionV>
+                    <wp:extent cx="6858000" cy="9144000"/>
+                    <wp:effectExtent l="0" t="0" r="2540" b="19685"/>
+                    <wp:wrapNone/>
+                    <wp:docPr id="11" name="Group 11"/>
+                    <wp:cNvGraphicFramePr/>
+                    <a:graphic xmlns:a="http://schemas.openxmlformats.org/drawingml/2006/main">
+                      <a:graphicData uri="http://schemas.microsoft.com/office/word/2010/wordprocessingGroup">
+                        <wpg:wgp>
+                          <wpg:cNvGrpSpPr/>
+                          <wpg:grpSpPr>
+                            <a:xfrm>
+                              <a:off x="0" y="0"/>
+                              <a:ext cx="6858000" cy="9144000"/>
+                              <a:chOff x="0" y="0"/>
+                              <a:chExt cx="6858000" cy="9144000"/>
+                            </a:xfrm>
+                          </wpg:grpSpPr>
+                          <wps:wsp>
+                            <wps:cNvPr id="33" name="Rectangle 33"/>
+                            <wps:cNvSpPr/>
+                            <wps:spPr>
+                              <a:xfrm>
+                                <a:off x="228600" y="0"/>
+                                <a:ext cx="6629400" cy="9144000"/>
+                              </a:xfrm>
+                              <a:prstGeom prst="rect">
+                                <a:avLst/>
+                              </a:prstGeom>
+                              <a:solidFill>
+                                <a:schemeClr val="tx1"/>
+                              </a:solidFill>
+                              <a:ln>
+                                <a:noFill/>
+                              </a:ln>
+                            </wps:spPr>
+                            <wps:style>
+                              <a:lnRef idx="2">
+                                <a:schemeClr val="accent1">
+                                  <a:shade val="50000"/>
+                                </a:schemeClr>
+                              </a:lnRef>
+                              <a:fillRef idx="1">
+                                <a:schemeClr val="accent1"/>
+                              </a:fillRef>
+                              <a:effectRef idx="0">
+                                <a:schemeClr val="accent1"/>
+                              </a:effectRef>
+                              <a:fontRef idx="minor">
+                                <a:schemeClr val="lt1"/>
+                              </a:fontRef>
+                            </wps:style>
+                            <wps:txbx>
+                              <w:txbxContent>
+                                <w:sdt>
+                                  <w:sdtPr>
+                                    <w:rPr>
+                                      <w:rFonts w:asciiTheme="majorHAnsi" w:eastAsiaTheme="majorEastAsia" w:hAnsiTheme="majorHAnsi" w:cstheme="majorBidi"/>
+                                      <w:color w:val="FFFFFF" w:themeColor="background1"/>
+                                      <w:sz w:val="84"/>
+                                      <w:szCs w:val="84"/>
+                                    </w:rPr>
+                                    <w:alias w:val="Title"/>
+                                    <w:tag w:val=""/>
+                                    <w:id w:val="-960264625"/>
+                                    <w:dataBinding w:prefixMappings="xmlns:ns0='http://purl.org/dc/elements/1.1/' xmlns:ns1='http://schemas.openxmlformats.org/package/2006/metadata/core-properties' " w:xpath="/ns1:coreProperties[1]/ns0:title[1]" w:storeItemID="{6C3C8BC8-F283-45AE-878A-BAB7291924A1}"/>
+                                    <w:text/>
+                                  </w:sdtPr>
+                                  <w:sdtContent>
+                                    <w:p>
+                                      <w:pPr>
+                                        <w:pStyle w:val="NoSpacing"/>
+                                        <w:spacing w:after="120"/>
+                                        <w:rPr>
+                                          <w:rFonts w:asciiTheme="majorHAnsi" w:eastAsiaTheme="majorEastAsia" w:hAnsiTheme="majorHAnsi" w:cstheme="majorBidi"/>
+                                          <w:color w:val="FFFFFF" w:themeColor="background1"/>
+                                          <w:sz w:val="84"/>
+                                          <w:szCs w:val="84"/>
+                                        </w:rPr>
+                                      </w:pPr>
+                                      <w:r>
+                                        <w:rPr>
+                                          <w:rFonts w:asciiTheme="majorHAnsi" w:eastAsiaTheme="majorEastAsia" w:hAnsiTheme="majorHAnsi" w:cstheme="majorBidi"/>
+                                          <w:color w:val="FFFFFF" w:themeColor="background1"/>
+                                          <w:sz w:val="84"/>
+                                          <w:szCs w:val="84"/>
+                                        </w:rPr>
+                                        <w:t>Testing Procedures</w:t>
+                                      </w:r>
+                                    </w:p>
+                                  </w:sdtContent>
+                                </w:sdt>
+                                <w:sdt>
+                                  <w:sdtPr>
+                                    <w:rPr>
+                                      <w:color w:val="FFFFFF" w:themeColor="background1"/>
+                                      <w:sz w:val="28"/>
+                                      <w:szCs w:val="28"/>
+                                    </w:rPr>
+                                    <w:alias w:val="Subtitle"/>
+                                    <w:tag w:val=""/>
+                                    <w:id w:val="1611937615"/>
+                                    <w:dataBinding w:prefixMappings="xmlns:ns0='http://purl.org/dc/elements/1.1/' xmlns:ns1='http://schemas.openxmlformats.org/package/2006/metadata/core-properties' " w:xpath="/ns1:coreProperties[1]/ns0:subject[1]" w:storeItemID="{6C3C8BC8-F283-45AE-878A-BAB7291924A1}"/>
+                                    <w:text/>
+                                  </w:sdtPr>
+                                  <w:sdtContent>
+                                    <w:p>
+                                      <w:pPr>
+                                        <w:pStyle w:val="NoSpacing"/>
+                                        <w:rPr>
+                                          <w:color w:val="FFFFFF" w:themeColor="background1"/>
+                                          <w:sz w:val="28"/>
+                                          <w:szCs w:val="28"/>
+                                        </w:rPr>
+                                      </w:pPr>
+                                      <w:r>
+                                        <w:rPr>
+                                          <w:color w:val="FFFFFF" w:themeColor="background1"/>
+                                          <w:sz w:val="28"/>
+                                          <w:szCs w:val="28"/>
+                                        </w:rPr>
+                                        <w:t xml:space="preserve">Assignment 2: </w:t>
+                                      </w:r>
+                                      <w:r>
+                                        <w:rPr>
+                                          <w:color w:val="FFFFFF" w:themeColor="background1"/>
+                                          <w:sz w:val="28"/>
+                                          <w:szCs w:val="28"/>
+                                        </w:rPr>
+                                        <w:t>RFID Reader</w:t>
+                                      </w:r>
+                                    </w:p>
+                                  </w:sdtContent>
+                                </w:sdt>
+                              </w:txbxContent>
+                            </wps:txbx>
+                            <wps:bodyPr rot="0" spcFirstLastPara="0" vertOverflow="overflow" horzOverflow="overflow" vert="horz" wrap="square" lIns="457200" tIns="914400" rIns="914400" bIns="2651760" numCol="1" spcCol="0" rtlCol="0" fromWordArt="0" anchor="b" anchorCtr="0" forceAA="0" compatLnSpc="1">
+                              <a:prstTxWarp prst="textNoShape">
+                                <a:avLst/>
+                              </a:prstTxWarp>
+                              <a:noAutofit/>
+                            </wps:bodyPr>
+                          </wps:wsp>
+                          <wps:wsp>
+                            <wps:cNvPr id="34" name="Rectangle 34"/>
+                            <wps:cNvSpPr/>
+                            <wps:spPr>
+                              <a:xfrm>
+                                <a:off x="0" y="0"/>
+                                <a:ext cx="228600" cy="9144000"/>
+                              </a:xfrm>
+                              <a:prstGeom prst="rect">
+                                <a:avLst/>
+                              </a:prstGeom>
+                              <a:ln/>
+                            </wps:spPr>
+                            <wps:style>
+                              <a:lnRef idx="3">
+                                <a:schemeClr val="lt1"/>
+                              </a:lnRef>
+                              <a:fillRef idx="1">
+                                <a:schemeClr val="accent2"/>
+                              </a:fillRef>
+                              <a:effectRef idx="1">
+                                <a:schemeClr val="accent2"/>
+                              </a:effectRef>
+                              <a:fontRef idx="minor">
+                                <a:schemeClr val="lt1"/>
+                              </a:fontRef>
+                            </wps:style>
+                            <wps:bodyPr rot="0" spcFirstLastPara="0" vertOverflow="overflow" horzOverflow="overflow" vert="horz" wrap="square" lIns="91440" tIns="45720" rIns="91440" bIns="45720" numCol="1" spcCol="0" rtlCol="0" fromWordArt="0" anchor="ctr" anchorCtr="0" forceAA="0" compatLnSpc="1">
+                              <a:prstTxWarp prst="textNoShape">
+                                <a:avLst/>
+                              </a:prstTxWarp>
+                              <a:noAutofit/>
+                            </wps:bodyPr>
+                          </wps:wsp>
+                          <wps:wsp>
+                            <wps:cNvPr id="35" name="Text Box 35"/>
+                            <wps:cNvSpPr txBox="1"/>
+                            <wps:spPr>
+                              <a:xfrm>
+                                <a:off x="228600" y="7162800"/>
+                                <a:ext cx="6629400" cy="1561465"/>
+                              </a:xfrm>
+                              <a:prstGeom prst="rect">
+                                <a:avLst/>
+                              </a:prstGeom>
+                              <a:noFill/>
+                              <a:ln w="6350">
+                                <a:noFill/>
+                              </a:ln>
+                              <a:effectLst/>
+                            </wps:spPr>
+                            <wps:style>
+                              <a:lnRef idx="0">
+                                <a:schemeClr val="accent1"/>
+                              </a:lnRef>
+                              <a:fillRef idx="0">
+                                <a:schemeClr val="accent1"/>
+                              </a:fillRef>
+                              <a:effectRef idx="0">
+                                <a:schemeClr val="accent1"/>
+                              </a:effectRef>
+                              <a:fontRef idx="minor">
+                                <a:schemeClr val="dk1"/>
+                              </a:fontRef>
+                            </wps:style>
+                            <wps:txbx>
+                              <w:txbxContent>
+                                <w:sdt>
+                                  <w:sdtPr>
+                                    <w:rPr>
+                                      <w:color w:val="FFFFFF" w:themeColor="background1"/>
+                                      <w:sz w:val="32"/>
+                                      <w:szCs w:val="32"/>
+                                    </w:rPr>
+                                    <w:alias w:val="Author"/>
+                                    <w:tag w:val=""/>
+                                    <w:id w:val="-315646564"/>
+                                    <w:dataBinding w:prefixMappings="xmlns:ns0='http://purl.org/dc/elements/1.1/' xmlns:ns1='http://schemas.openxmlformats.org/package/2006/metadata/core-properties' " w:xpath="/ns1:coreProperties[1]/ns0:creator[1]" w:storeItemID="{6C3C8BC8-F283-45AE-878A-BAB7291924A1}"/>
+                                    <w:text/>
+                                  </w:sdtPr>
+                                  <w:sdtContent>
+                                    <w:p>
+                                      <w:pPr>
+                                        <w:pStyle w:val="NoSpacing"/>
+                                        <w:rPr>
+                                          <w:color w:val="FFFFFF" w:themeColor="background1"/>
+                                          <w:sz w:val="32"/>
+                                          <w:szCs w:val="32"/>
+                                        </w:rPr>
+                                      </w:pPr>
+                                      <w:r>
+                                        <w:rPr>
+                                          <w:color w:val="FFFFFF" w:themeColor="background1"/>
+                                          <w:sz w:val="32"/>
+                                          <w:szCs w:val="32"/>
+                                        </w:rPr>
+                                        <w:t>Delan Elliot| Juliana French</w:t>
+                                      </w:r>
+                                    </w:p>
+                                  </w:sdtContent>
+                                </w:sdt>
+                                <w:p>
+                                  <w:pPr>
+                                    <w:pStyle w:val="NoSpacing"/>
+                                    <w:rPr>
+                                      <w:color w:val="FFFFFF" w:themeColor="background1"/>
+                                      <w:sz w:val="18"/>
+                                      <w:szCs w:val="18"/>
+                                    </w:rPr>
+                                  </w:pPr>
+                                  <w:sdt>
+                                    <w:sdtPr>
+                                      <w:rPr>
+                                        <w:caps/>
+                                        <w:color w:val="FFFFFF" w:themeColor="background1"/>
+                                        <w:sz w:val="18"/>
+                                        <w:szCs w:val="18"/>
+                                      </w:rPr>
+                                      <w:alias w:val="Company"/>
+                                      <w:tag w:val=""/>
+                                      <w:id w:val="-775099975"/>
+                                      <w:dataBinding w:prefixMappings="xmlns:ns0='http://schemas.openxmlformats.org/officeDocument/2006/extended-properties' " w:xpath="/ns0:Properties[1]/ns0:Company[1]" w:storeItemID="{6668398D-A668-4E3E-A5EB-62B293D839F1}"/>
+                                      <w:text/>
+                                    </w:sdtPr>
+                                    <w:sdtContent>
+                                      <w:r>
+                                        <w:rPr>
+                                          <w:caps/>
+                                          <w:color w:val="FFFFFF" w:themeColor="background1"/>
+                                          <w:sz w:val="18"/>
+                                          <w:szCs w:val="18"/>
+                                        </w:rPr>
+                                        <w:t>COMP3980</w:t>
+                                      </w:r>
+                                    </w:sdtContent>
+                                  </w:sdt>
+                                  <w:r>
+                                    <w:rPr>
+                                      <w:color w:val="FFFFFF" w:themeColor="background1"/>
+                                      <w:sz w:val="18"/>
+                                      <w:szCs w:val="18"/>
+                                    </w:rPr>
+                                    <w:t>  </w:t>
+                                  </w:r>
+                                  <w:sdt>
+                                    <w:sdtPr>
+                                      <w:rPr>
+                                        <w:color w:val="FFFFFF" w:themeColor="background1"/>
+                                        <w:sz w:val="18"/>
+                                        <w:szCs w:val="18"/>
+                                      </w:rPr>
+                                      <w:alias w:val="Address"/>
+                                      <w:tag w:val=""/>
+                                      <w:id w:val="-669564449"/>
+                                      <w:dataBinding w:prefixMappings="xmlns:ns0='http://schemas.microsoft.com/office/2006/coverPageProps' " w:xpath="/ns0:CoverPageProperties[1]/ns0:CompanyAddress[1]" w:storeItemID="{55AF091B-3C7A-41E3-B477-F2FDAA23CFDA}"/>
+                                      <w:text/>
+                                    </w:sdtPr>
+                                    <w:sdtContent>
+                                      <w:r>
+                                        <w:rPr>
+                                          <w:color w:val="FFFFFF" w:themeColor="background1"/>
+                                          <w:sz w:val="18"/>
+                                          <w:szCs w:val="18"/>
+                                        </w:rPr>
+                                        <w:t>OCT 17, 2017</w:t>
+                                      </w:r>
+                                    </w:sdtContent>
+                                  </w:sdt>
+                                </w:p>
+                              </w:txbxContent>
+                            </wps:txbx>
+                            <wps:bodyPr rot="0" spcFirstLastPara="0" vertOverflow="overflow" horzOverflow="overflow" vert="horz" wrap="square" lIns="457200" tIns="0" rIns="914400" bIns="0" numCol="1" spcCol="0" rtlCol="0" fromWordArt="0" anchor="b" anchorCtr="0" forceAA="0" compatLnSpc="1">
+                              <a:prstTxWarp prst="textNoShape">
+                                <a:avLst/>
+                              </a:prstTxWarp>
+                              <a:noAutofit/>
+                            </wps:bodyPr>
+                          </wps:wsp>
+                        </wpg:wgp>
+                      </a:graphicData>
+                    </a:graphic>
+                    <wp14:sizeRelH relativeFrom="page">
+                      <wp14:pctWidth>88200</wp14:pctWidth>
+                    </wp14:sizeRelH>
+                    <wp14:sizeRelV relativeFrom="page">
+                      <wp14:pctHeight>90900</wp14:pctHeight>
+                    </wp14:sizeRelV>
+                  </wp:anchor>
+                </w:drawing>
+              </mc:Choice>
+              <mc:Fallback>
+                <w:pict>
+                  <v:group id="Group 11" o:spid="_x0000_s1026" style="position:absolute;margin-left:0;margin-top:0;width:540pt;height:10in;z-index:251659264;mso-width-percent:882;mso-height-percent:909;mso-position-horizontal:center;mso-position-horizontal-relative:page;mso-position-vertical:center;mso-position-vertical-relative:page;mso-width-percent:882;mso-height-percent:909" coordsize="68580,91440" o:gfxdata="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">
+                    <v:rect id="Rectangle 33" o:spid="_x0000_s1027" style="position:absolute;left:2286;width:66294;height:91440;visibility:visible;mso-wrap-style:square;v-text-anchor:bottom" o:gfxdata="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" fillcolor="black [3213]" stroked="f" strokeweight="1pt">
+                      <v:textbox inset="36pt,1in,1in,208.8pt">
+                        <w:txbxContent>
+                          <w:sdt>
+                            <w:sdtPr>
+                              <w:rPr>
+                                <w:rFonts w:asciiTheme="majorHAnsi" w:eastAsiaTheme="majorEastAsia" w:hAnsiTheme="majorHAnsi" w:cstheme="majorBidi"/>
+                                <w:color w:val="FFFFFF" w:themeColor="background1"/>
+                                <w:sz w:val="84"/>
+                                <w:szCs w:val="84"/>
+                              </w:rPr>
+                              <w:alias w:val="Title"/>
+                              <w:tag w:val=""/>
+                              <w:id w:val="-960264625"/>
+                              <w:dataBinding w:prefixMappings="xmlns:ns0='http://purl.org/dc/elements/1.1/' xmlns:ns1='http://schemas.openxmlformats.org/package/2006/metadata/core-properties' " w:xpath="/ns1:coreProperties[1]/ns0:title[1]" w:storeItemID="{6C3C8BC8-F283-45AE-878A-BAB7291924A1}"/>
+                              <w:text/>
+                            </w:sdtPr>
+                            <w:sdtContent>
+                              <w:p>
+                                <w:pPr>
+                                  <w:pStyle w:val="NoSpacing"/>
+                                  <w:spacing w:after="120"/>
+                                  <w:rPr>
+                                    <w:rFonts w:asciiTheme="majorHAnsi" w:eastAsiaTheme="majorEastAsia" w:hAnsiTheme="majorHAnsi" w:cstheme="majorBidi"/>
+                                    <w:color w:val="FFFFFF" w:themeColor="background1"/>
+                                    <w:sz w:val="84"/>
+                                    <w:szCs w:val="84"/>
+                                  </w:rPr>
+                                </w:pPr>
+                                <w:r>
+                                  <w:rPr>
+                                    <w:rFonts w:asciiTheme="majorHAnsi" w:eastAsiaTheme="majorEastAsia" w:hAnsiTheme="majorHAnsi" w:cstheme="majorBidi"/>
+                                    <w:color w:val="FFFFFF" w:themeColor="background1"/>
+                                    <w:sz w:val="84"/>
+                                    <w:szCs w:val="84"/>
+                                  </w:rPr>
+                                  <w:t>Testing Procedures</w:t>
+                                </w:r>
+                              </w:p>
+                            </w:sdtContent>
+                          </w:sdt>
+                          <w:sdt>
+                            <w:sdtPr>
+                              <w:rPr>
+                                <w:color w:val="FFFFFF" w:themeColor="background1"/>
+                                <w:sz w:val="28"/>
+                                <w:szCs w:val="28"/>
+                              </w:rPr>
+                              <w:alias w:val="Subtitle"/>
+                              <w:tag w:val=""/>
+                              <w:id w:val="1611937615"/>
+                              <w:dataBinding w:prefixMappings="xmlns:ns0='http://purl.org/dc/elements/1.1/' xmlns:ns1='http://schemas.openxmlformats.org/package/2006/metadata/core-properties' " w:xpath="/ns1:coreProperties[1]/ns0:subject[1]" w:storeItemID="{6C3C8BC8-F283-45AE-878A-BAB7291924A1}"/>
+                              <w:text/>
+                            </w:sdtPr>
+                            <w:sdtContent>
+                              <w:p>
+                                <w:pPr>
+                                  <w:pStyle w:val="NoSpacing"/>
+                                  <w:rPr>
+                                    <w:color w:val="FFFFFF" w:themeColor="background1"/>
+                                    <w:sz w:val="28"/>
+                                    <w:szCs w:val="28"/>
+                                  </w:rPr>
+                                </w:pPr>
+                                <w:r>
+                                  <w:rPr>
+                                    <w:color w:val="FFFFFF" w:themeColor="background1"/>
+                                    <w:sz w:val="28"/>
+                                    <w:szCs w:val="28"/>
+                                  </w:rPr>
+                                  <w:t xml:space="preserve">Assignment 2: </w:t>
+                                </w:r>
+                                <w:r>
+                                  <w:rPr>
+                                    <w:color w:val="FFFFFF" w:themeColor="background1"/>
+                                    <w:sz w:val="28"/>
+                                    <w:szCs w:val="28"/>
+                                  </w:rPr>
+                                  <w:t>RFID Reader</w:t>
+                                </w:r>
+                              </w:p>
+                            </w:sdtContent>
+                          </w:sdt>
+                        </w:txbxContent>
+                      </v:textbox>
+                    </v:rect>
+                    <v:rect id="Rectangle 34" o:spid="_x0000_s1028" style="position:absolute;width:2286;height:91440;visibility:visible;mso-wrap-style:square;v-text-anchor:middle" o:gfxdata="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" fillcolor="#ed7d31 [3205]" strokecolor="white [3201]" strokeweight="1.5pt"/>
+                    <v:shapetype id="_x0000_t202" coordsize="21600,21600" o:spt="202" path="m,l,21600r21600,l21600,xe">
+                      <v:stroke joinstyle="miter"/>
+                      <v:path gradientshapeok="t" o:connecttype="rect"/>
+                    </v:shapetype>
+                    <v:shape id="Text Box 35" o:spid="_x0000_s1029" type="#_x0000_t202" style="position:absolute;left:2286;top:71628;width:66294;height:15614;visibility:visible;mso-wrap-style:square;v-text-anchor:bottom" o:gfxdata="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" filled="f" stroked="f" strokeweight=".5pt">
+                      <v:textbox inset="36pt,0,1in,0">
+                        <w:txbxContent>
+                          <w:sdt>
+                            <w:sdtPr>
+                              <w:rPr>
+                                <w:color w:val="FFFFFF" w:themeColor="background1"/>
+                                <w:sz w:val="32"/>
+                                <w:szCs w:val="32"/>
+                              </w:rPr>
+                              <w:alias w:val="Author"/>
+                              <w:tag w:val=""/>
+                              <w:id w:val="-315646564"/>
+                              <w:dataBinding w:prefixMappings="xmlns:ns0='http://purl.org/dc/elements/1.1/' xmlns:ns1='http://schemas.openxmlformats.org/package/2006/metadata/core-properties' " w:xpath="/ns1:coreProperties[1]/ns0:creator[1]" w:storeItemID="{6C3C8BC8-F283-45AE-878A-BAB7291924A1}"/>
+                              <w:text/>
+                            </w:sdtPr>
+                            <w:sdtContent>
+                              <w:p>
+                                <w:pPr>
+                                  <w:pStyle w:val="NoSpacing"/>
+                                  <w:rPr>
+                                    <w:color w:val="FFFFFF" w:themeColor="background1"/>
+                                    <w:sz w:val="32"/>
+                                    <w:szCs w:val="32"/>
+                                  </w:rPr>
+                                </w:pPr>
+                                <w:r>
+                                  <w:rPr>
+                                    <w:color w:val="FFFFFF" w:themeColor="background1"/>
+                                    <w:sz w:val="32"/>
+                                    <w:szCs w:val="32"/>
+                                  </w:rPr>
+                                  <w:t>Delan Elliot| Juliana French</w:t>
+                                </w:r>
+                              </w:p>
+                            </w:sdtContent>
+                          </w:sdt>
+                          <w:p>
+                            <w:pPr>
+                              <w:pStyle w:val="NoSpacing"/>
+                              <w:rPr>
+                                <w:color w:val="FFFFFF" w:themeColor="background1"/>
+                                <w:sz w:val="18"/>
+                                <w:szCs w:val="18"/>
+                              </w:rPr>
+                            </w:pPr>
+                            <w:sdt>
+                              <w:sdtPr>
+                                <w:rPr>
+                                  <w:caps/>
+                                  <w:color w:val="FFFFFF" w:themeColor="background1"/>
+                                  <w:sz w:val="18"/>
+                                  <w:szCs w:val="18"/>
+                                </w:rPr>
+                                <w:alias w:val="Company"/>
+                                <w:tag w:val=""/>
+                                <w:id w:val="-775099975"/>
+                                <w:dataBinding w:prefixMappings="xmlns:ns0='http://schemas.openxmlformats.org/officeDocument/2006/extended-properties' " w:xpath="/ns0:Properties[1]/ns0:Company[1]" w:storeItemID="{6668398D-A668-4E3E-A5EB-62B293D839F1}"/>
+                                <w:text/>
+                              </w:sdtPr>
+                              <w:sdtContent>
+                                <w:r>
+                                  <w:rPr>
+                                    <w:caps/>
+                                    <w:color w:val="FFFFFF" w:themeColor="background1"/>
+                                    <w:sz w:val="18"/>
+                                    <w:szCs w:val="18"/>
+                                  </w:rPr>
+                                  <w:t>COMP3980</w:t>
+                                </w:r>
+                              </w:sdtContent>
+                            </w:sdt>
+                            <w:r>
+                              <w:rPr>
+                                <w:color w:val="FFFFFF" w:themeColor="background1"/>
+                                <w:sz w:val="18"/>
+                                <w:szCs w:val="18"/>
+                              </w:rPr>
+                              <w:t>  </w:t>
+                            </w:r>
+                            <w:sdt>
+                              <w:sdtPr>
+                                <w:rPr>
+                                  <w:color w:val="FFFFFF" w:themeColor="background1"/>
+                                  <w:sz w:val="18"/>
+                                  <w:szCs w:val="18"/>
+                                </w:rPr>
+                                <w:alias w:val="Address"/>
+                                <w:tag w:val=""/>
+                                <w:id w:val="-669564449"/>
+                                <w:dataBinding w:prefixMappings="xmlns:ns0='http://schemas.microsoft.com/office/2006/coverPageProps' " w:xpath="/ns0:CoverPageProperties[1]/ns0:CompanyAddress[1]" w:storeItemID="{55AF091B-3C7A-41E3-B477-F2FDAA23CFDA}"/>
+                                <w:text/>
+                              </w:sdtPr>
+                              <w:sdtContent>
+                                <w:r>
+                                  <w:rPr>
+                                    <w:color w:val="FFFFFF" w:themeColor="background1"/>
+                                    <w:sz w:val="18"/>
+                                    <w:szCs w:val="18"/>
+                                  </w:rPr>
+                                  <w:t>OCT 17, 2017</w:t>
+                                </w:r>
+                              </w:sdtContent>
+                            </w:sdt>
+                          </w:p>
+                        </w:txbxContent>
+                      </v:textbox>
+                    </v:shape>
+                    <w10:wrap anchorx="page" anchory="page"/>
+                  </v:group>
+                </w:pict>
+              </mc:Fallback>
+            </mc:AlternateContent>
+          </w:r>
+          <w:r>
+            <w:br w:type="page"/>
+          </w:r>
+        </w:p>
+      </w:sdtContent>
+    </w:sdt>
+    <w:p>
+      <w:pPr>
+        <w:rPr>
+          <w:b/>
+          <w:sz w:val="32"/>
+          <w:szCs w:val="32"/>
+        </w:rPr>
+      </w:pPr>
+      <w:r>
+        <w:rPr>
+          <w:b/>
+          <w:sz w:val="32"/>
+          <w:szCs w:val="32"/>
+        </w:rPr>
+        <w:lastRenderedPageBreak/>
+        <w:t>General</w:t>
+      </w:r>
+    </w:p>
+    <w:p>
+      <w:r>
+        <w:t>An outline of the software tests designed for Assignment 2: RFID Reader</w:t>
+      </w:r>
+      <w:r>
+        <w:t>,</w:t>
+      </w:r>
+      <w:r>
+        <w:t xml:space="preserve"> code name </w:t>
+      </w:r>
+      <w:r>
+        <w:rPr>
+          <w:i/>
+        </w:rPr>
+        <w:t>Tag, You’re It</w:t>
+      </w:r>
+      <w:r>
+        <w:t>.</w:t>
+      </w:r>
+    </w:p>
+    <w:p>
+      <w:pPr>
+        <w:rPr>
+          <w:b/>
+          <w:sz w:val="32"/>
+          <w:szCs w:val="32"/>
+        </w:rPr>
+      </w:pPr>
+      <w:r>
+        <w:t xml:space="preserve"> </w:t>
+      </w:r>
+      <w:r>
+        <w:rPr>
+          <w:b/>
+          <w:sz w:val="32"/>
+          <w:szCs w:val="32"/>
+        </w:rPr>
+        <w:t>Test Environment</w:t>
+      </w:r>
+    </w:p>
+    <w:p>
+      <w:r>
+        <w:t>T</w:t>
+      </w:r>
+      <w:r>
+        <w:t>he</w:t>
+      </w:r>
+      <w:r>
+        <w:t xml:space="preserve"> equipment</w:t>
+      </w:r>
+      <w:r>
+        <w:t xml:space="preserve"> needed</w:t>
+      </w:r>
+      <w:r>
+        <w:t xml:space="preserve"> to test the program. </w:t>
+      </w:r>
+    </w:p>
+    <w:p>
+      <w:pPr>
+        <w:rPr>
+          <w:b/>
+        </w:rPr>
+      </w:pPr>
+      <w:r>
+        <w:rPr>
+          <w:b/>
+        </w:rPr>
+        <w:t>Software</w:t>
+      </w:r>
+    </w:p>
+    <w:p>
+      <w:pPr>
+        <w:pStyle w:val="ListParagraph"/>
+        <w:numPr>
+          <w:ilvl w:val="0"/>
+          <w:numId w:val="4"/>
+        </w:numPr>
+      </w:pPr>
+      <w:r>
+        <w:t xml:space="preserve">The program itself, </w:t>
+      </w:r>
+      <w:proofErr w:type="spellStart"/>
+      <w:r>
+        <w:t>RFIDReader</w:t>
+      </w:r>
+      <w:proofErr w:type="spellEnd"/>
+    </w:p>
+    <w:p>
+      <w:pPr>
+        <w:rPr>
+          <w:b/>
+        </w:rPr>
+      </w:pPr>
+      <w:r>
+        <w:rPr>
+          <w:b/>
+        </w:rPr>
+        <w:t>Hardware</w:t>
+      </w:r>
+    </w:p>
+    <w:p>
+      <w:pPr>
+        <w:pStyle w:val="ListParagraph"/>
+        <w:numPr>
+          <w:ilvl w:val="0"/>
+          <w:numId w:val="4"/>
+        </w:numPr>
+      </w:pPr>
+      <w:proofErr w:type="spellStart"/>
+      <w:r>
+        <w:t>Skyetek</w:t>
+      </w:r>
+      <w:proofErr w:type="spellEnd"/>
+      <w:r>
+        <w:t xml:space="preserve"> RFID Reader Device</w:t>
+      </w:r>
+    </w:p>
+    <w:p>
+      <w:pPr>
+        <w:pStyle w:val="ListParagraph"/>
+        <w:numPr>
+          <w:ilvl w:val="0"/>
+          <w:numId w:val="4"/>
+        </w:numPr>
+      </w:pPr>
+      <w:r>
+        <w:t>USB connector cable</w:t>
+      </w:r>
+    </w:p>
+    <w:p>
+      <w:pPr>
+        <w:rPr>
+          <w:b/>
+          <w:sz w:val="32"/>
+          <w:szCs w:val="32"/>
+        </w:rPr>
+      </w:pPr>
+      <w:r>
+        <w:rPr>
+          <w:b/>
+          <w:sz w:val="32"/>
+          <w:szCs w:val="32"/>
+        </w:rPr>
+        <w:t>Test Requirements</w:t>
+      </w:r>
+    </w:p>
+    <w:p>
+      <w:r>
+        <w:t xml:space="preserve">These tests assume the RFID device is connected to the computer via USB cable.  </w:t>
+      </w:r>
+    </w:p>
+    <w:p>
+      <w:pPr>
+        <w:rPr>
+          <w:b/>
+          <w:sz w:val="26"/>
+          <w:szCs w:val="26"/>
+        </w:rPr>
+      </w:pPr>
+      <w:r>
+        <w:rPr>
+          <w:b/>
+          <w:sz w:val="26"/>
+          <w:szCs w:val="26"/>
+        </w:rPr>
+        <w:t>Test Case 1</w:t>
+      </w:r>
+      <w:r>
+        <w:rPr>
+          <w:b/>
+          <w:sz w:val="26"/>
+          <w:szCs w:val="26"/>
+        </w:rPr>
+        <w:t xml:space="preserve">: </w:t>
+      </w:r>
+      <w:r>
+        <w:rPr>
+          <w:b/>
+          <w:sz w:val="26"/>
+          <w:szCs w:val="26"/>
+        </w:rPr>
+        <w:t>Application Connects to RFID Device</w:t>
+      </w:r>
+    </w:p>
+    <w:p>
+      <w:r>
+        <w:t xml:space="preserve">Goal: Application </w:t>
+      </w:r>
+      <w:r>
+        <w:t>can detect the device to communicate with it further.</w:t>
+      </w:r>
+    </w:p>
+    <w:p>
+      <w:r>
+        <w:t>Precondition</w:t>
+      </w:r>
+      <w:r>
+        <w:t>s</w:t>
+      </w:r>
+      <w:r>
+        <w:t>: The RFID device</w:t>
+      </w:r>
+      <w:r>
+        <w:t xml:space="preserve"> is in working order</w:t>
+      </w:r>
+      <w:r>
+        <w:t xml:space="preserve"> and is connected to a USB port</w:t>
+      </w:r>
+      <w:r>
+        <w:t>.</w:t>
+      </w:r>
+    </w:p>
+    <w:p>
+      <w:r>
+        <w:t>Test Step: Click “Connect” in the “Connect/Disconnect”</w:t>
+      </w:r>
+      <w:r>
+        <w:t xml:space="preserve"> m</w:t>
+      </w:r>
+      <w:r>
+        <w:t>enu</w:t>
+      </w:r>
+      <w:r>
+        <w:t>.</w:t>
+      </w:r>
+    </w:p>
+    <w:p>
+      <w:r>
+        <w:t>Expected Result</w:t>
+      </w:r>
+      <w:r>
+        <w:t>: Application</w:t>
+      </w:r>
+      <w:r>
+        <w:t xml:space="preserve"> should access </w:t>
+      </w:r>
+      <w:r>
+        <w:t xml:space="preserve">the correct device and displays “CONNECTED” in the status bar when a device with an RFID reader connects. </w:t>
+      </w:r>
+    </w:p>
+    <w:p>
+      <w:r>
+        <w:t>Actual Outcome: Application displays “CONNECTED” in status bar</w:t>
+      </w:r>
+      <w:r>
+        <w:t xml:space="preserve"> for &gt; 5 s, meaning the function has found the correct device and not timed out</w:t>
+      </w:r>
+      <w:r>
+        <w:t xml:space="preserve">. </w:t>
+      </w:r>
+    </w:p>
+    <w:p>
+      <w:pPr>
+        <w:rPr>
+          <w:b/>
+          <w:sz w:val="26"/>
+          <w:szCs w:val="26"/>
+        </w:rPr>
+      </w:pPr>
+      <w:r>
+        <w:rPr>
+          <w:b/>
+          <w:sz w:val="26"/>
+          <w:szCs w:val="26"/>
+        </w:rPr>
+        <w:t>Test Case 2</w:t>
+      </w:r>
+      <w:r>
+        <w:rPr>
+          <w:b/>
+          <w:sz w:val="26"/>
+          <w:szCs w:val="26"/>
+        </w:rPr>
+        <w:t xml:space="preserve">: </w:t>
+      </w:r>
+      <w:r>
+        <w:rPr>
+          <w:b/>
+          <w:sz w:val="26"/>
+          <w:szCs w:val="26"/>
+        </w:rPr>
+        <w:t>Application Disconnects from Device</w:t>
+      </w:r>
+    </w:p>
+    <w:p>
+      <w:r>
+        <w:t>Goal: Disconnect the Application from the device and display that status.</w:t>
+      </w:r>
+    </w:p>
+    <w:p>
+      <w:r>
+        <w:t>Preconditions: The RFID device may be previously connected to the application.</w:t>
+      </w:r>
+    </w:p>
+    <w:p>
+      <w:r>
+        <w:t>Test Step: Click “Disconnect” on the “Connect/Disconnect” menu.</w:t>
+      </w:r>
+    </w:p>
+    <w:p>
+      <w:r>
+        <w:t>Expected Result</w:t>
+      </w:r>
+      <w:r>
+        <w:t xml:space="preserve">: The application should disconnect from the RFID reader and displays “DISCONNECTED” on the status bar. </w:t>
+      </w:r>
+    </w:p>
+    <w:p>
+      <w:r>
+        <w:t>Actual Outcome</w:t>
+      </w:r>
+      <w:r>
+        <w:t>:</w:t>
+      </w:r>
+      <w:r>
+        <w:t xml:space="preserve"> </w:t>
+      </w:r>
+    </w:p>
+    <w:p>
+      <w:r>
+        <w:t>(</w:t>
+      </w:r>
+      <w:proofErr w:type="spellStart"/>
+      <w:r>
+        <w:t>i</w:t>
+      </w:r>
+      <w:proofErr w:type="spellEnd"/>
+      <w:r>
+        <w:t xml:space="preserve">) The application was previously connected: </w:t>
+      </w:r>
+      <w:r>
+        <w:t>The application</w:t>
+      </w:r>
+      <w:r>
+        <w:t xml:space="preserve"> disconnect</w:t>
+      </w:r>
+      <w:r>
+        <w:t>s</w:t>
+      </w:r>
+      <w:r>
+        <w:t xml:space="preserve"> from the RFID reader and displays “DISCONNECTED” on the status bar.</w:t>
+      </w:r>
+    </w:p>
+    <w:p>
+      <w:r>
+        <w:t xml:space="preserve">(ii) The application was not previously connected: Status bar displays “CONNECTED” for 5 s, then changes to “DISCONNECTED” after searching for devices and not finding anything. </w:t>
+      </w:r>
+    </w:p>
+    <w:p>
+      <w:pPr>
+        <w:rPr>
+          <w:b/>
+          <w:sz w:val="26"/>
+          <w:szCs w:val="26"/>
+        </w:rPr>
+      </w:pPr>
+      <w:r>
+        <w:rPr>
+          <w:b/>
+          <w:sz w:val="26"/>
+          <w:szCs w:val="26"/>
+        </w:rPr>
+        <w:lastRenderedPageBreak/>
+        <w:t xml:space="preserve">Test Case </w:t>
+      </w:r>
+      <w:r>
+        <w:rPr>
+          <w:b/>
+          <w:sz w:val="26"/>
+          <w:szCs w:val="26"/>
+        </w:rPr>
+        <w:t xml:space="preserve">3: </w:t>
+      </w:r>
+      <w:r>
+        <w:rPr>
+          <w:b/>
+          <w:sz w:val="26"/>
+          <w:szCs w:val="26"/>
+        </w:rPr>
+        <w:t>Application Finds Tag(s)</w:t>
+      </w:r>
+    </w:p>
+    <w:p>
+      <w:r>
+        <w:t>Goal:</w:t>
+      </w:r>
+      <w:r>
+        <w:t xml:space="preserve"> Tell the RFID Reader to continuously scan for tags, an</w:t>
+      </w:r>
+      <w:r>
+        <w:t>d if found, save the tag name.</w:t>
+      </w:r>
+    </w:p>
+    <w:p>
+      <w:r>
+        <w:t>Preconditions</w:t>
+      </w:r>
+      <w:r>
+        <w:t xml:space="preserve">: </w:t>
+      </w:r>
+      <w:r>
+        <w:t>Test Case 1</w:t>
+      </w:r>
+      <w:r>
+        <w:t xml:space="preserve">. </w:t>
+      </w:r>
+    </w:p>
+    <w:p>
+      <w:r>
+        <w:t>Test Step</w:t>
+      </w:r>
+      <w:r>
+        <w:t xml:space="preserve">: Place a tag on or very close to the RFID reader. </w:t>
+      </w:r>
+    </w:p>
+    <w:p>
+      <w:r>
+        <w:t>Expected Result</w:t>
+      </w:r>
+      <w:r>
+        <w:t>: Application should detect &gt; 0 nu</w:t>
+      </w:r>
+      <w:r>
+        <w:t>mber of tags</w:t>
+      </w:r>
+      <w:r>
+        <w:t>.</w:t>
+      </w:r>
+    </w:p>
+    <w:p>
+      <w:r>
+        <w:t>Actual Outcome</w:t>
+      </w:r>
+      <w:r>
+        <w:t>: Appli</w:t>
+      </w:r>
+      <w:r>
+        <w:t>cation finds</w:t>
+      </w:r>
+      <w:r>
+        <w:t xml:space="preserve"> &gt;</w:t>
+      </w:r>
+      <w:r>
+        <w:t xml:space="preserve"> 0 tags.</w:t>
+      </w:r>
+    </w:p>
+    <w:p>
+      <w:pPr>
+        <w:rPr>
+          <w:b/>
+          <w:sz w:val="26"/>
+          <w:szCs w:val="26"/>
+        </w:rPr>
+      </w:pPr>
+      <w:r>
+        <w:rPr>
+          <w:b/>
+          <w:sz w:val="26"/>
+          <w:szCs w:val="26"/>
+        </w:rPr>
+        <w:t>Test Case 4</w:t>
+      </w:r>
+      <w:r>
+        <w:rPr>
+          <w:b/>
+          <w:sz w:val="26"/>
+          <w:szCs w:val="26"/>
+        </w:rPr>
+        <w:t>:</w:t>
+      </w:r>
+      <w:r>
+        <w:rPr>
+          <w:b/>
+          <w:sz w:val="26"/>
+          <w:szCs w:val="26"/>
+        </w:rPr>
+        <w:t xml:space="preserve"> Application Displays Tag(s)</w:t>
+      </w:r>
+    </w:p>
+    <w:p>
+      <w:r>
+        <w:t>Goal:</w:t>
+      </w:r>
+      <w:r>
+        <w:t xml:space="preserve"> Print out the tag hex string to the main application window.</w:t>
+      </w:r>
+    </w:p>
+    <w:p>
+      <w:r>
+        <w:t>Preconditions</w:t>
+      </w:r>
+      <w:r>
+        <w:t>: T</w:t>
+      </w:r>
       <w:bookmarkStart w:id="0" w:name="_GoBack"/>
       <w:bookmarkEnd w:id="0"/>
-    </w:p>
+      <w:r>
+        <w:t>est Case 1, Test Case 3</w:t>
+      </w:r>
+    </w:p>
+    <w:p>
+      <w:r>
+        <w:t>Test Step</w:t>
+      </w:r>
+      <w:r>
+        <w:t xml:space="preserve">: </w:t>
+      </w:r>
+      <w:r>
+        <w:t>Place a tag on or very close to the RFID reader.</w:t>
+      </w:r>
+    </w:p>
+    <w:p>
+      <w:r>
+        <w:t>Expected Result</w:t>
+      </w:r>
+      <w:r>
+        <w:t>: T</w:t>
+      </w:r>
+      <w:r>
+        <w:t>ag hex string(s) should dis</w:t>
+      </w:r>
+      <w:r>
+        <w:t>play on the application window.</w:t>
+      </w:r>
+      <w:r>
+        <w:t xml:space="preserve"> </w:t>
+      </w:r>
+    </w:p>
+    <w:p>
+      <w:r>
+        <w:t>Actual Outcome</w:t>
+      </w:r>
+      <w:r>
+        <w:t xml:space="preserve">: </w:t>
+      </w:r>
+      <w:r>
+        <w:t>Tag hex string(s) display on the application window.</w:t>
+      </w:r>
+      <w:r>
+        <w:t xml:space="preserve"> If a tag has previously been printed but has been scanned again, it is not printed again. However, if it is taken out of proximity, the previously read tag persists on the screen.</w:t>
+      </w:r>
+      <w:r>
+        <w:t xml:space="preserve"> </w:t>
+      </w:r>
+    </w:p>
+    <w:p/>
+    <w:p/>
     <w:sectPr>
       <w:pgSz w:w="12240" w:h="15840"/>
       <w:pgMar w:top="1440" w:right="1440" w:bottom="1440" w:left="1440" w:header="708" w:footer="708" w:gutter="0"/>
+      <w:pgNumType w:start="0"/>
       <w:cols w:space="708"/>
+      <w:titlePg/>
       <w:docGrid w:linePitch="360"/>
     </w:sectPr>
   </w:body>
 </w:document>
+</file>
+
+<file path=word/numbering.xml><?xml version="1.0" encoding="utf-8"?>
+<w:numbering xmlns:wpc="http://schemas.microsoft.com/office/word/2010/wordprocessingCanvas" xmlns:cx="http://schemas.microsoft.com/office/drawing/2014/chartex" xmlns:cx1="http://schemas.microsoft.com/office/drawing/2015/9/8/chartex" xmlns:cx2="http://schemas.microsoft.com/office/drawing/2015/10/21/chartex" xmlns:cx3="http://schemas.microsoft.com/office/drawing/2016/5/9/chartex" xmlns:cx4="http://schemas.microsoft.com/office/drawing/2016/5/10/chartex" xmlns:cx5="http://schemas.microsoft.com/office/drawing/2016/5/11/chartex" xmlns:cx6="http://schemas.microsoft.com/office/drawing/2016/5/12/chartex" xmlns:cx7="http://schemas.microsoft.com/office/drawing/2016/5/13/chartex" xmlns:cx8="http://schemas.microsoft.com/office/drawing/2016/5/14/chartex" xmlns:mc="http://schemas.openxmlformats.org/markup-compatibility/2006" xmlns:aink="http://schemas.microsoft.com/office/drawing/2016/ink" xmlns:am3d="http://schemas.microsoft.com/office/drawing/2017/model3d" xmlns:o="urn:schemas-microsoft-com:office:office" xmlns:r="http://schemas.openxmlformats.org/officeDocument/2006/relationships" xmlns:m="http://schemas.openxmlformats.org/officeDocument/2006/math" xmlns:v="urn:schemas-microsoft-com:vml" xmlns:wp14="http://schemas.microsoft.com/office/word/2010/wordprocessingDrawing" xmlns:wp="http://schemas.openxmlformats.org/drawingml/2006/wordprocessingDrawing" xmlns:w10="urn:schemas-microsoft-com:office:word" xmlns:w="http://schemas.openxmlformats.org/wordprocessingml/2006/main" xmlns:w14="http://schemas.microsoft.com/office/word/2010/wordml" xmlns:w15="http://schemas.microsoft.com/office/word/2012/wordml" xmlns:w16cid="http://schemas.microsoft.com/office/word/2016/wordml/cid" xmlns:w16se="http://schemas.microsoft.com/office/word/2015/wordml/symex" xmlns:wpg="http://schemas.microsoft.com/office/word/2010/wordprocessingGroup" xmlns:wpi="http://schemas.microsoft.com/office/word/2010/wordprocessingInk" xmlns:wne="http://schemas.microsoft.com/office/word/2006/wordml" xmlns:wps="http://schemas.microsoft.com/office/word/2010/wordprocessingShape" mc:Ignorable="w14 w15 w16se w16cid wp14">
+  <w:abstractNum w:abstractNumId="0" w15:restartNumberingAfterBreak="0">
+    <w:nsid w:val="0CA66F1A"/>
+    <w:multiLevelType w:val="hybridMultilevel"/>
+    <w:tmpl w:val="F214A38E"/>
+    <w:lvl w:ilvl="0" w:tplc="10090001">
+      <w:start w:val="1"/>
+      <w:numFmt w:val="bullet"/>
+      <w:lvlText w:val=""/>
+      <w:lvlJc w:val="left"/>
+      <w:pPr>
+        <w:ind w:left="720" w:hanging="360"/>
+      </w:pPr>
+      <w:rPr>
+        <w:rFonts w:ascii="Symbol" w:hAnsi="Symbol" w:hint="default"/>
+      </w:rPr>
+    </w:lvl>
+    <w:lvl w:ilvl="1" w:tplc="10090003" w:tentative="1">
+      <w:start w:val="1"/>
+      <w:numFmt w:val="bullet"/>
+      <w:lvlText w:val="o"/>
+      <w:lvlJc w:val="left"/>
+      <w:pPr>
+        <w:ind w:left="1440" w:hanging="360"/>
+      </w:pPr>
+      <w:rPr>
+        <w:rFonts w:ascii="Courier New" w:hAnsi="Courier New" w:cs="Courier New" w:hint="default"/>
+      </w:rPr>
+    </w:lvl>
+    <w:lvl w:ilvl="2" w:tplc="10090005" w:tentative="1">
+      <w:start w:val="1"/>
+      <w:numFmt w:val="bullet"/>
+      <w:lvlText w:val=""/>
+      <w:lvlJc w:val="left"/>
+      <w:pPr>
+        <w:ind w:left="2160" w:hanging="360"/>
+      </w:pPr>
+      <w:rPr>
+        <w:rFonts w:ascii="Wingdings" w:hAnsi="Wingdings" w:hint="default"/>
+      </w:rPr>
+    </w:lvl>
+    <w:lvl w:ilvl="3" w:tplc="10090001" w:tentative="1">
+      <w:start w:val="1"/>
+      <w:numFmt w:val="bullet"/>
+      <w:lvlText w:val=""/>
+      <w:lvlJc w:val="left"/>
+      <w:pPr>
+        <w:ind w:left="2880" w:hanging="360"/>
+      </w:pPr>
+      <w:rPr>
+        <w:rFonts w:ascii="Symbol" w:hAnsi="Symbol" w:hint="default"/>
+      </w:rPr>
+    </w:lvl>
+    <w:lvl w:ilvl="4" w:tplc="10090003" w:tentative="1">
+      <w:start w:val="1"/>
+      <w:numFmt w:val="bullet"/>
+      <w:lvlText w:val="o"/>
+      <w:lvlJc w:val="left"/>
+      <w:pPr>
+        <w:ind w:left="3600" w:hanging="360"/>
+      </w:pPr>
+      <w:rPr>
+        <w:rFonts w:ascii="Courier New" w:hAnsi="Courier New" w:cs="Courier New" w:hint="default"/>
+      </w:rPr>
+    </w:lvl>
+    <w:lvl w:ilvl="5" w:tplc="10090005" w:tentative="1">
+      <w:start w:val="1"/>
+      <w:numFmt w:val="bullet"/>
+      <w:lvlText w:val=""/>
+      <w:lvlJc w:val="left"/>
+      <w:pPr>
+        <w:ind w:left="4320" w:hanging="360"/>
+      </w:pPr>
+      <w:rPr>
+        <w:rFonts w:ascii="Wingdings" w:hAnsi="Wingdings" w:hint="default"/>
+      </w:rPr>
+    </w:lvl>
+    <w:lvl w:ilvl="6" w:tplc="10090001" w:tentative="1">
+      <w:start w:val="1"/>
+      <w:numFmt w:val="bullet"/>
+      <w:lvlText w:val=""/>
+      <w:lvlJc w:val="left"/>
+      <w:pPr>
+        <w:ind w:left="5040" w:hanging="360"/>
+      </w:pPr>
+      <w:rPr>
+        <w:rFonts w:ascii="Symbol" w:hAnsi="Symbol" w:hint="default"/>
+      </w:rPr>
+    </w:lvl>
+    <w:lvl w:ilvl="7" w:tplc="10090003" w:tentative="1">
+      <w:start w:val="1"/>
+      <w:numFmt w:val="bullet"/>
+      <w:lvlText w:val="o"/>
+      <w:lvlJc w:val="left"/>
+      <w:pPr>
+        <w:ind w:left="5760" w:hanging="360"/>
+      </w:pPr>
+      <w:rPr>
+        <w:rFonts w:ascii="Courier New" w:hAnsi="Courier New" w:cs="Courier New" w:hint="default"/>
+      </w:rPr>
+    </w:lvl>
+    <w:lvl w:ilvl="8" w:tplc="10090005" w:tentative="1">
+      <w:start w:val="1"/>
+      <w:numFmt w:val="bullet"/>
+      <w:lvlText w:val=""/>
+      <w:lvlJc w:val="left"/>
+      <w:pPr>
+        <w:ind w:left="6480" w:hanging="360"/>
+      </w:pPr>
+      <w:rPr>
+        <w:rFonts w:ascii="Wingdings" w:hAnsi="Wingdings" w:hint="default"/>
+      </w:rPr>
+    </w:lvl>
+  </w:abstractNum>
+  <w:abstractNum w:abstractNumId="1" w15:restartNumberingAfterBreak="0">
+    <w:nsid w:val="0D4E2A2F"/>
+    <w:multiLevelType w:val="hybridMultilevel"/>
+    <w:tmpl w:val="726E6FA6"/>
+    <w:lvl w:ilvl="0" w:tplc="10090001">
+      <w:start w:val="1"/>
+      <w:numFmt w:val="bullet"/>
+      <w:lvlText w:val=""/>
+      <w:lvlJc w:val="left"/>
+      <w:pPr>
+        <w:ind w:left="1080" w:hanging="360"/>
+      </w:pPr>
+      <w:rPr>
+        <w:rFonts w:ascii="Symbol" w:hAnsi="Symbol" w:hint="default"/>
+      </w:rPr>
+    </w:lvl>
+    <w:lvl w:ilvl="1" w:tplc="F18E815A">
+      <w:numFmt w:val="bullet"/>
+      <w:lvlText w:val="-"/>
+      <w:lvlJc w:val="left"/>
+      <w:pPr>
+        <w:ind w:left="1800" w:hanging="360"/>
+      </w:pPr>
+      <w:rPr>
+        <w:rFonts w:ascii="Calibri" w:eastAsiaTheme="minorHAnsi" w:hAnsi="Calibri" w:cs="Calibri" w:hint="default"/>
+        <w:b/>
+      </w:rPr>
+    </w:lvl>
+    <w:lvl w:ilvl="2" w:tplc="10090005" w:tentative="1">
+      <w:start w:val="1"/>
+      <w:numFmt w:val="bullet"/>
+      <w:lvlText w:val=""/>
+      <w:lvlJc w:val="left"/>
+      <w:pPr>
+        <w:ind w:left="2520" w:hanging="360"/>
+      </w:pPr>
+      <w:rPr>
+        <w:rFonts w:ascii="Wingdings" w:hAnsi="Wingdings" w:hint="default"/>
+      </w:rPr>
+    </w:lvl>
+    <w:lvl w:ilvl="3" w:tplc="10090001" w:tentative="1">
+      <w:start w:val="1"/>
+      <w:numFmt w:val="bullet"/>
+      <w:lvlText w:val=""/>
+      <w:lvlJc w:val="left"/>
+      <w:pPr>
+        <w:ind w:left="3240" w:hanging="360"/>
+      </w:pPr>
+      <w:rPr>
+        <w:rFonts w:ascii="Symbol" w:hAnsi="Symbol" w:hint="default"/>
+      </w:rPr>
+    </w:lvl>
+    <w:lvl w:ilvl="4" w:tplc="10090003" w:tentative="1">
+      <w:start w:val="1"/>
+      <w:numFmt w:val="bullet"/>
+      <w:lvlText w:val="o"/>
+      <w:lvlJc w:val="left"/>
+      <w:pPr>
+        <w:ind w:left="3960" w:hanging="360"/>
+      </w:pPr>
+      <w:rPr>
+        <w:rFonts w:ascii="Courier New" w:hAnsi="Courier New" w:cs="Courier New" w:hint="default"/>
+      </w:rPr>
+    </w:lvl>
+    <w:lvl w:ilvl="5" w:tplc="10090005" w:tentative="1">
+      <w:start w:val="1"/>
+      <w:numFmt w:val="bullet"/>
+      <w:lvlText w:val=""/>
+      <w:lvlJc w:val="left"/>
+      <w:pPr>
+        <w:ind w:left="4680" w:hanging="360"/>
+      </w:pPr>
+      <w:rPr>
+        <w:rFonts w:ascii="Wingdings" w:hAnsi="Wingdings" w:hint="default"/>
+      </w:rPr>
+    </w:lvl>
+    <w:lvl w:ilvl="6" w:tplc="10090001" w:tentative="1">
+      <w:start w:val="1"/>
+      <w:numFmt w:val="bullet"/>
+      <w:lvlText w:val=""/>
+      <w:lvlJc w:val="left"/>
+      <w:pPr>
+        <w:ind w:left="5400" w:hanging="360"/>
+      </w:pPr>
+      <w:rPr>
+        <w:rFonts w:ascii="Symbol" w:hAnsi="Symbol" w:hint="default"/>
+      </w:rPr>
+    </w:lvl>
+    <w:lvl w:ilvl="7" w:tplc="10090003" w:tentative="1">
+      <w:start w:val="1"/>
+      <w:numFmt w:val="bullet"/>
+      <w:lvlText w:val="o"/>
+      <w:lvlJc w:val="left"/>
+      <w:pPr>
+        <w:ind w:left="6120" w:hanging="360"/>
+      </w:pPr>
+      <w:rPr>
+        <w:rFonts w:ascii="Courier New" w:hAnsi="Courier New" w:cs="Courier New" w:hint="default"/>
+      </w:rPr>
+    </w:lvl>
+    <w:lvl w:ilvl="8" w:tplc="10090005" w:tentative="1">
+      <w:start w:val="1"/>
+      <w:numFmt w:val="bullet"/>
+      <w:lvlText w:val=""/>
+      <w:lvlJc w:val="left"/>
+      <w:pPr>
+        <w:ind w:left="6840" w:hanging="360"/>
+      </w:pPr>
+      <w:rPr>
+        <w:rFonts w:ascii="Wingdings" w:hAnsi="Wingdings" w:hint="default"/>
+      </w:rPr>
+    </w:lvl>
+  </w:abstractNum>
+  <w:abstractNum w:abstractNumId="2" w15:restartNumberingAfterBreak="0">
+    <w:nsid w:val="0E126B13"/>
+    <w:multiLevelType w:val="hybridMultilevel"/>
+    <w:tmpl w:val="C86A0B7A"/>
+    <w:lvl w:ilvl="0" w:tplc="AC560380">
+      <w:numFmt w:val="bullet"/>
+      <w:lvlText w:val="-"/>
+      <w:lvlJc w:val="left"/>
+      <w:pPr>
+        <w:ind w:left="720" w:hanging="360"/>
+      </w:pPr>
+      <w:rPr>
+        <w:rFonts w:ascii="Calibri" w:eastAsiaTheme="minorHAnsi" w:hAnsi="Calibri" w:cs="Calibri" w:hint="default"/>
+      </w:rPr>
+    </w:lvl>
+    <w:lvl w:ilvl="1" w:tplc="10090003" w:tentative="1">
+      <w:start w:val="1"/>
+      <w:numFmt w:val="bullet"/>
+      <w:lvlText w:val="o"/>
+      <w:lvlJc w:val="left"/>
+      <w:pPr>
+        <w:ind w:left="1440" w:hanging="360"/>
+      </w:pPr>
+      <w:rPr>
+        <w:rFonts w:ascii="Courier New" w:hAnsi="Courier New" w:cs="Courier New" w:hint="default"/>
+      </w:rPr>
+    </w:lvl>
+    <w:lvl w:ilvl="2" w:tplc="10090005" w:tentative="1">
+      <w:start w:val="1"/>
+      <w:numFmt w:val="bullet"/>
+      <w:lvlText w:val=""/>
+      <w:lvlJc w:val="left"/>
+      <w:pPr>
+        <w:ind w:left="2160" w:hanging="360"/>
+      </w:pPr>
+      <w:rPr>
+        <w:rFonts w:ascii="Wingdings" w:hAnsi="Wingdings" w:hint="default"/>
+      </w:rPr>
+    </w:lvl>
+    <w:lvl w:ilvl="3" w:tplc="10090001" w:tentative="1">
+      <w:start w:val="1"/>
+      <w:numFmt w:val="bullet"/>
+      <w:lvlText w:val=""/>
+      <w:lvlJc w:val="left"/>
+      <w:pPr>
+        <w:ind w:left="2880" w:hanging="360"/>
+      </w:pPr>
+      <w:rPr>
+        <w:rFonts w:ascii="Symbol" w:hAnsi="Symbol" w:hint="default"/>
+      </w:rPr>
+    </w:lvl>
+    <w:lvl w:ilvl="4" w:tplc="10090003" w:tentative="1">
+      <w:start w:val="1"/>
+      <w:numFmt w:val="bullet"/>
+      <w:lvlText w:val="o"/>
+      <w:lvlJc w:val="left"/>
+      <w:pPr>
+        <w:ind w:left="3600" w:hanging="360"/>
+      </w:pPr>
+      <w:rPr>
+        <w:rFonts w:ascii="Courier New" w:hAnsi="Courier New" w:cs="Courier New" w:hint="default"/>
+      </w:rPr>
+    </w:lvl>
+    <w:lvl w:ilvl="5" w:tplc="10090005" w:tentative="1">
+      <w:start w:val="1"/>
+      <w:numFmt w:val="bullet"/>
+      <w:lvlText w:val=""/>
+      <w:lvlJc w:val="left"/>
+      <w:pPr>
+        <w:ind w:left="4320" w:hanging="360"/>
+      </w:pPr>
+      <w:rPr>
+        <w:rFonts w:ascii="Wingdings" w:hAnsi="Wingdings" w:hint="default"/>
+      </w:rPr>
+    </w:lvl>
+    <w:lvl w:ilvl="6" w:tplc="10090001" w:tentative="1">
+      <w:start w:val="1"/>
+      <w:numFmt w:val="bullet"/>
+      <w:lvlText w:val=""/>
+      <w:lvlJc w:val="left"/>
+      <w:pPr>
+        <w:ind w:left="5040" w:hanging="360"/>
+      </w:pPr>
+      <w:rPr>
+        <w:rFonts w:ascii="Symbol" w:hAnsi="Symbol" w:hint="default"/>
+      </w:rPr>
+    </w:lvl>
+    <w:lvl w:ilvl="7" w:tplc="10090003" w:tentative="1">
+      <w:start w:val="1"/>
+      <w:numFmt w:val="bullet"/>
+      <w:lvlText w:val="o"/>
+      <w:lvlJc w:val="left"/>
+      <w:pPr>
+        <w:ind w:left="5760" w:hanging="360"/>
+      </w:pPr>
+      <w:rPr>
+        <w:rFonts w:ascii="Courier New" w:hAnsi="Courier New" w:cs="Courier New" w:hint="default"/>
+      </w:rPr>
+    </w:lvl>
+    <w:lvl w:ilvl="8" w:tplc="10090005" w:tentative="1">
+      <w:start w:val="1"/>
+      <w:numFmt w:val="bullet"/>
+      <w:lvlText w:val=""/>
+      <w:lvlJc w:val="left"/>
+      <w:pPr>
+        <w:ind w:left="6480" w:hanging="360"/>
+      </w:pPr>
+      <w:rPr>
+        <w:rFonts w:ascii="Wingdings" w:hAnsi="Wingdings" w:hint="default"/>
+      </w:rPr>
+    </w:lvl>
+  </w:abstractNum>
+  <w:abstractNum w:abstractNumId="3" w15:restartNumberingAfterBreak="0">
+    <w:nsid w:val="2188084C"/>
+    <w:multiLevelType w:val="hybridMultilevel"/>
+    <w:tmpl w:val="0472F490"/>
+    <w:lvl w:ilvl="0" w:tplc="AC560380">
+      <w:numFmt w:val="bullet"/>
+      <w:lvlText w:val="-"/>
+      <w:lvlJc w:val="left"/>
+      <w:pPr>
+        <w:ind w:left="1080" w:hanging="360"/>
+      </w:pPr>
+      <w:rPr>
+        <w:rFonts w:ascii="Calibri" w:eastAsiaTheme="minorHAnsi" w:hAnsi="Calibri" w:cs="Calibri" w:hint="default"/>
+      </w:rPr>
+    </w:lvl>
+    <w:lvl w:ilvl="1" w:tplc="10090003" w:tentative="1">
+      <w:start w:val="1"/>
+      <w:numFmt w:val="bullet"/>
+      <w:lvlText w:val="o"/>
+      <w:lvlJc w:val="left"/>
+      <w:pPr>
+        <w:ind w:left="1800" w:hanging="360"/>
+      </w:pPr>
+      <w:rPr>
+        <w:rFonts w:ascii="Courier New" w:hAnsi="Courier New" w:cs="Courier New" w:hint="default"/>
+      </w:rPr>
+    </w:lvl>
+    <w:lvl w:ilvl="2" w:tplc="10090005" w:tentative="1">
+      <w:start w:val="1"/>
+      <w:numFmt w:val="bullet"/>
+      <w:lvlText w:val=""/>
+      <w:lvlJc w:val="left"/>
+      <w:pPr>
+        <w:ind w:left="2520" w:hanging="360"/>
+      </w:pPr>
+      <w:rPr>
+        <w:rFonts w:ascii="Wingdings" w:hAnsi="Wingdings" w:hint="default"/>
+      </w:rPr>
+    </w:lvl>
+    <w:lvl w:ilvl="3" w:tplc="10090001" w:tentative="1">
+      <w:start w:val="1"/>
+      <w:numFmt w:val="bullet"/>
+      <w:lvlText w:val=""/>
+      <w:lvlJc w:val="left"/>
+      <w:pPr>
+        <w:ind w:left="3240" w:hanging="360"/>
+      </w:pPr>
+      <w:rPr>
+        <w:rFonts w:ascii="Symbol" w:hAnsi="Symbol" w:hint="default"/>
+      </w:rPr>
+    </w:lvl>
+    <w:lvl w:ilvl="4" w:tplc="10090003" w:tentative="1">
+      <w:start w:val="1"/>
+      <w:numFmt w:val="bullet"/>
+      <w:lvlText w:val="o"/>
+      <w:lvlJc w:val="left"/>
+      <w:pPr>
+        <w:ind w:left="3960" w:hanging="360"/>
+      </w:pPr>
+      <w:rPr>
+        <w:rFonts w:ascii="Courier New" w:hAnsi="Courier New" w:cs="Courier New" w:hint="default"/>
+      </w:rPr>
+    </w:lvl>
+    <w:lvl w:ilvl="5" w:tplc="10090005" w:tentative="1">
+      <w:start w:val="1"/>
+      <w:numFmt w:val="bullet"/>
+      <w:lvlText w:val=""/>
+      <w:lvlJc w:val="left"/>
+      <w:pPr>
+        <w:ind w:left="4680" w:hanging="360"/>
+      </w:pPr>
+      <w:rPr>
+        <w:rFonts w:ascii="Wingdings" w:hAnsi="Wingdings" w:hint="default"/>
+      </w:rPr>
+    </w:lvl>
+    <w:lvl w:ilvl="6" w:tplc="10090001" w:tentative="1">
+      <w:start w:val="1"/>
+      <w:numFmt w:val="bullet"/>
+      <w:lvlText w:val=""/>
+      <w:lvlJc w:val="left"/>
+      <w:pPr>
+        <w:ind w:left="5400" w:hanging="360"/>
+      </w:pPr>
+      <w:rPr>
+        <w:rFonts w:ascii="Symbol" w:hAnsi="Symbol" w:hint="default"/>
+      </w:rPr>
+    </w:lvl>
+    <w:lvl w:ilvl="7" w:tplc="10090003" w:tentative="1">
+      <w:start w:val="1"/>
+      <w:numFmt w:val="bullet"/>
+      <w:lvlText w:val="o"/>
+      <w:lvlJc w:val="left"/>
+      <w:pPr>
+        <w:ind w:left="6120" w:hanging="360"/>
+      </w:pPr>
+      <w:rPr>
+        <w:rFonts w:ascii="Courier New" w:hAnsi="Courier New" w:cs="Courier New" w:hint="default"/>
+      </w:rPr>
+    </w:lvl>
+    <w:lvl w:ilvl="8" w:tplc="10090005" w:tentative="1">
+      <w:start w:val="1"/>
+      <w:numFmt w:val="bullet"/>
+      <w:lvlText w:val=""/>
+      <w:lvlJc w:val="left"/>
+      <w:pPr>
+        <w:ind w:left="6840" w:hanging="360"/>
+      </w:pPr>
+      <w:rPr>
+        <w:rFonts w:ascii="Wingdings" w:hAnsi="Wingdings" w:hint="default"/>
+      </w:rPr>
+    </w:lvl>
+  </w:abstractNum>
+  <w:abstractNum w:abstractNumId="4" w15:restartNumberingAfterBreak="0">
+    <w:nsid w:val="5DCC2276"/>
+    <w:multiLevelType w:val="hybridMultilevel"/>
+    <w:tmpl w:val="79A409D4"/>
+    <w:lvl w:ilvl="0" w:tplc="10090001">
+      <w:start w:val="1"/>
+      <w:numFmt w:val="bullet"/>
+      <w:lvlText w:val=""/>
+      <w:lvlJc w:val="left"/>
+      <w:pPr>
+        <w:ind w:left="1080" w:hanging="360"/>
+      </w:pPr>
+      <w:rPr>
+        <w:rFonts w:ascii="Symbol" w:hAnsi="Symbol" w:hint="default"/>
+      </w:rPr>
+    </w:lvl>
+    <w:lvl w:ilvl="1" w:tplc="10090001">
+      <w:start w:val="1"/>
+      <w:numFmt w:val="bullet"/>
+      <w:lvlText w:val=""/>
+      <w:lvlJc w:val="left"/>
+      <w:pPr>
+        <w:ind w:left="1800" w:hanging="360"/>
+      </w:pPr>
+      <w:rPr>
+        <w:rFonts w:ascii="Symbol" w:hAnsi="Symbol" w:hint="default"/>
+        <w:b/>
+      </w:rPr>
+    </w:lvl>
+    <w:lvl w:ilvl="2" w:tplc="10090005" w:tentative="1">
+      <w:start w:val="1"/>
+      <w:numFmt w:val="bullet"/>
+      <w:lvlText w:val=""/>
+      <w:lvlJc w:val="left"/>
+      <w:pPr>
+        <w:ind w:left="2520" w:hanging="360"/>
+      </w:pPr>
+      <w:rPr>
+        <w:rFonts w:ascii="Wingdings" w:hAnsi="Wingdings" w:hint="default"/>
+      </w:rPr>
+    </w:lvl>
+    <w:lvl w:ilvl="3" w:tplc="10090001" w:tentative="1">
+      <w:start w:val="1"/>
+      <w:numFmt w:val="bullet"/>
+      <w:lvlText w:val=""/>
+      <w:lvlJc w:val="left"/>
+      <w:pPr>
+        <w:ind w:left="3240" w:hanging="360"/>
+      </w:pPr>
+      <w:rPr>
+        <w:rFonts w:ascii="Symbol" w:hAnsi="Symbol" w:hint="default"/>
+      </w:rPr>
+    </w:lvl>
+    <w:lvl w:ilvl="4" w:tplc="10090003" w:tentative="1">
+      <w:start w:val="1"/>
+      <w:numFmt w:val="bullet"/>
+      <w:lvlText w:val="o"/>
+      <w:lvlJc w:val="left"/>
+      <w:pPr>
+        <w:ind w:left="3960" w:hanging="360"/>
+      </w:pPr>
+      <w:rPr>
+        <w:rFonts w:ascii="Courier New" w:hAnsi="Courier New" w:cs="Courier New" w:hint="default"/>
+      </w:rPr>
+    </w:lvl>
+    <w:lvl w:ilvl="5" w:tplc="10090005" w:tentative="1">
+      <w:start w:val="1"/>
+      <w:numFmt w:val="bullet"/>
+      <w:lvlText w:val=""/>
+      <w:lvlJc w:val="left"/>
+      <w:pPr>
+        <w:ind w:left="4680" w:hanging="360"/>
+      </w:pPr>
+      <w:rPr>
+        <w:rFonts w:ascii="Wingdings" w:hAnsi="Wingdings" w:hint="default"/>
+      </w:rPr>
+    </w:lvl>
+    <w:lvl w:ilvl="6" w:tplc="10090001" w:tentative="1">
+      <w:start w:val="1"/>
+      <w:numFmt w:val="bullet"/>
+      <w:lvlText w:val=""/>
+      <w:lvlJc w:val="left"/>
+      <w:pPr>
+        <w:ind w:left="5400" w:hanging="360"/>
+      </w:pPr>
+      <w:rPr>
+        <w:rFonts w:ascii="Symbol" w:hAnsi="Symbol" w:hint="default"/>
+      </w:rPr>
+    </w:lvl>
+    <w:lvl w:ilvl="7" w:tplc="10090003" w:tentative="1">
+      <w:start w:val="1"/>
+      <w:numFmt w:val="bullet"/>
+      <w:lvlText w:val="o"/>
+      <w:lvlJc w:val="left"/>
+      <w:pPr>
+        <w:ind w:left="6120" w:hanging="360"/>
+      </w:pPr>
+      <w:rPr>
+        <w:rFonts w:ascii="Courier New" w:hAnsi="Courier New" w:cs="Courier New" w:hint="default"/>
+      </w:rPr>
+    </w:lvl>
+    <w:lvl w:ilvl="8" w:tplc="10090005" w:tentative="1">
+      <w:start w:val="1"/>
+      <w:numFmt w:val="bullet"/>
+      <w:lvlText w:val=""/>
+      <w:lvlJc w:val="left"/>
+      <w:pPr>
+        <w:ind w:left="6840" w:hanging="360"/>
+      </w:pPr>
+      <w:rPr>
+        <w:rFonts w:ascii="Wingdings" w:hAnsi="Wingdings" w:hint="default"/>
+      </w:rPr>
+    </w:lvl>
+  </w:abstractNum>
+  <w:num w:numId="1">
+    <w:abstractNumId w:val="0"/>
+  </w:num>
+  <w:num w:numId="2">
+    <w:abstractNumId w:val="2"/>
+  </w:num>
+  <w:num w:numId="3">
+    <w:abstractNumId w:val="3"/>
+  </w:num>
+  <w:num w:numId="4">
+    <w:abstractNumId w:val="1"/>
+  </w:num>
+  <w:num w:numId="5">
+    <w:abstractNumId w:val="4"/>
+  </w:num>
+</w:numbering>
 </file>
 
 <file path=word/styles.xml><?xml version="1.0" encoding="utf-8"?>
@@ -470,6 +2189,42 @@
       <w:color w:val="C00000"/>
     </w:rPr>
   </w:style>
+  <w:style w:type="paragraph" w:styleId="NoSpacing">
+    <w:name w:val="No Spacing"/>
+    <w:link w:val="NoSpacingChar"/>
+    <w:uiPriority w:val="1"/>
+    <w:qFormat/>
+    <w:rsid w:val="00017C32"/>
+    <w:pPr>
+      <w:spacing w:after="0" w:line="240" w:lineRule="auto"/>
+    </w:pPr>
+    <w:rPr>
+      <w:rFonts w:eastAsiaTheme="minorEastAsia"/>
+      <w:lang w:val="en-US"/>
+    </w:rPr>
+  </w:style>
+  <w:style w:type="character" w:customStyle="1" w:styleId="NoSpacingChar">
+    <w:name w:val="No Spacing Char"/>
+    <w:basedOn w:val="DefaultParagraphFont"/>
+    <w:link w:val="NoSpacing"/>
+    <w:uiPriority w:val="1"/>
+    <w:rsid w:val="00017C32"/>
+    <w:rPr>
+      <w:rFonts w:eastAsiaTheme="minorEastAsia"/>
+      <w:lang w:val="en-US"/>
+    </w:rPr>
+  </w:style>
+  <w:style w:type="paragraph" w:styleId="ListParagraph">
+    <w:name w:val="List Paragraph"/>
+    <w:basedOn w:val="Normal"/>
+    <w:uiPriority w:val="34"/>
+    <w:qFormat/>
+    <w:rsid w:val="00794477"/>
+    <w:pPr>
+      <w:ind w:left="720"/>
+      <w:contextualSpacing/>
+    </w:pPr>
+  </w:style>
 </w:styles>
 </file>
 
@@ -732,4 +2487,23 @@
     </a:ext>
   </a:extLst>
 </a:theme>
+</file>
+
+<file path=customXml/item1.xml><?xml version="1.0" encoding="utf-8"?>
+<CoverPageProperties xmlns="http://schemas.microsoft.com/office/2006/coverPageProps">
+  <PublishDate/>
+  <Abstract/>
+  <CompanyAddress>OCT 17, 2017</CompanyAddress>
+  <CompanyPhone/>
+  <CompanyFax/>
+  <CompanyEmail/>
+</CoverPageProperties>
+</file>
+
+<file path=customXml/itemProps1.xml><?xml version="1.0" encoding="utf-8"?>
+<ds:datastoreItem xmlns:ds="http://schemas.openxmlformats.org/officeDocument/2006/customXml" ds:itemID="{55AF091B-3C7A-41E3-B477-F2FDAA23CFDA}">
+  <ds:schemaRefs>
+    <ds:schemaRef ds:uri="http://schemas.microsoft.com/office/2006/coverPageProps"/>
+  </ds:schemaRefs>
+</ds:datastoreItem>
 </file>
</xml_diff>